<commit_message>
Writing Articles and updating daily cartoon
</commit_message>
<xml_diff>
--- a/Articles/2024/6-SASS-Or-SCSS/12-Portfolio-Website/1 Website Setup.docx
+++ b/Articles/2024/6-SASS-Or-SCSS/12-Portfolio-Website/1 Website Setup.docx
@@ -130,34 +130,10 @@
     </w:p>
     <w:p>
       <w:r>
-        <w:t xml:space="preserve">Inside of the dist folder you will be adding the </w:t>
-      </w:r>
-      <w:proofErr w:type="spellStart"/>
-      <w:r>
-        <w:t>img</w:t>
-      </w:r>
-      <w:proofErr w:type="spellEnd"/>
-      <w:r>
-        <w:t xml:space="preserve"> folder, latter we will also be adding the CSS to the dist folder and the </w:t>
-      </w:r>
-      <w:proofErr w:type="spellStart"/>
-      <w:r>
-        <w:t>js</w:t>
-      </w:r>
-      <w:proofErr w:type="spellEnd"/>
-      <w:r>
-        <w:t>, and the html files</w:t>
-      </w:r>
-      <w:r>
-        <w:t xml:space="preserve">. Your </w:t>
-      </w:r>
-      <w:proofErr w:type="spellStart"/>
-      <w:r>
-        <w:t>scss</w:t>
-      </w:r>
-      <w:proofErr w:type="spellEnd"/>
-      <w:r>
-        <w:t xml:space="preserve"> folder is outside of the dist folder</w:t>
+        <w:t>Inside of the dist folder you will be adding the img folder, latter we will also be adding the CSS to the dist folder and the js, and the html files</w:t>
+      </w:r>
+      <w:r>
+        <w:t>. Your scss folder is outside of the dist folder</w:t>
       </w:r>
     </w:p>
     <w:p>
@@ -490,15 +466,7 @@
         <w:pStyle w:val="code"/>
       </w:pPr>
       <w:r>
-        <w:t>&lt;html lang="</w:t>
-      </w:r>
-      <w:proofErr w:type="spellStart"/>
-      <w:r>
-        <w:t>en</w:t>
-      </w:r>
-      <w:proofErr w:type="spellEnd"/>
-      <w:r>
-        <w:t>"&gt;</w:t>
+        <w:t>&lt;html lang="en"&gt;</w:t>
       </w:r>
     </w:p>
     <w:p>
@@ -652,23 +620,7 @@
         <w:pStyle w:val="code"/>
       </w:pPr>
       <w:r>
-        <w:t xml:space="preserve">&lt;link </w:t>
-      </w:r>
-      <w:proofErr w:type="spellStart"/>
-      <w:r>
-        <w:t>rel</w:t>
-      </w:r>
-      <w:proofErr w:type="spellEnd"/>
-      <w:r>
-        <w:t>="stylesheet" href="</w:t>
-      </w:r>
-      <w:proofErr w:type="spellStart"/>
-      <w:r>
-        <w:t>css</w:t>
-      </w:r>
-      <w:proofErr w:type="spellEnd"/>
-      <w:r>
-        <w:t>/main.css"</w:t>
+        <w:t>&lt;link rel="stylesheet" href="css/main.css"</w:t>
       </w:r>
     </w:p>
     <w:p>
@@ -777,31 +729,15 @@
         <w:pStyle w:val="code"/>
       </w:pPr>
       <w:r>
-        <w:t xml:space="preserve">        &lt;div class="menu-</w:t>
-      </w:r>
-      <w:proofErr w:type="spellStart"/>
-      <w:r>
-        <w:t>btn</w:t>
-      </w:r>
-      <w:proofErr w:type="spellEnd"/>
-      <w:r>
-        <w:t>"&gt;</w:t>
-      </w:r>
-    </w:p>
-    <w:p>
-      <w:pPr>
-        <w:pStyle w:val="code"/>
-      </w:pPr>
-      <w:r>
-        <w:t xml:space="preserve">            &lt;span class="menu-</w:t>
-      </w:r>
-      <w:proofErr w:type="spellStart"/>
-      <w:r>
-        <w:t>btn</w:t>
-      </w:r>
-      <w:proofErr w:type="spellEnd"/>
-      <w:r>
-        <w:t>__burger"&gt;&lt;/span&gt;</w:t>
+        <w:t xml:space="preserve">        &lt;div class="menu-btn"&gt;</w:t>
+      </w:r>
+    </w:p>
+    <w:p>
+      <w:pPr>
+        <w:pStyle w:val="code"/>
+      </w:pPr>
+      <w:r>
+        <w:t xml:space="preserve">            &lt;span class="menu-btn__burger"&gt;&lt;/span&gt;</w:t>
       </w:r>
     </w:p>
     <w:p>
@@ -840,148 +776,76 @@
         <w:pStyle w:val="code"/>
       </w:pPr>
       <w:r>
-        <w:t xml:space="preserve">            &lt;</w:t>
-      </w:r>
-      <w:proofErr w:type="spellStart"/>
-      <w:r>
-        <w:t>ul</w:t>
-      </w:r>
-      <w:proofErr w:type="spellEnd"/>
-      <w:r>
-        <w:t xml:space="preserve"> class="menu-nav"&gt;</w:t>
-      </w:r>
-    </w:p>
-    <w:p>
-      <w:pPr>
-        <w:pStyle w:val="code"/>
-      </w:pPr>
-    </w:p>
-    <w:p>
-      <w:pPr>
-        <w:pStyle w:val="code"/>
-      </w:pPr>
-      <w:r>
-        <w:t xml:space="preserve">                &lt;li class="menu-</w:t>
-      </w:r>
-      <w:proofErr w:type="spellStart"/>
-      <w:r>
-        <w:t>nav__item</w:t>
-      </w:r>
-      <w:proofErr w:type="spellEnd"/>
-      <w:r>
-        <w:t xml:space="preserve"> active"&gt;</w:t>
-      </w:r>
-    </w:p>
-    <w:p>
-      <w:pPr>
-        <w:pStyle w:val="code"/>
-      </w:pPr>
-      <w:r>
-        <w:t xml:space="preserve">                    &lt;a href="index.html" class="menu-</w:t>
-      </w:r>
-      <w:proofErr w:type="spellStart"/>
-      <w:r>
-        <w:t>nav__link</w:t>
-      </w:r>
-      <w:proofErr w:type="spellEnd"/>
-      <w:r>
-        <w:t>"&gt;Home&lt;/a&gt;</w:t>
-      </w:r>
-    </w:p>
-    <w:p>
-      <w:pPr>
-        <w:pStyle w:val="code"/>
-      </w:pPr>
-      <w:r>
-        <w:t xml:space="preserve">                &lt;li class="menu-</w:t>
-      </w:r>
-      <w:proofErr w:type="spellStart"/>
-      <w:r>
-        <w:t>nav__item</w:t>
-      </w:r>
-      <w:proofErr w:type="spellEnd"/>
-      <w:r>
-        <w:t>"&gt;</w:t>
-      </w:r>
-    </w:p>
-    <w:p>
-      <w:pPr>
-        <w:pStyle w:val="code"/>
-      </w:pPr>
-      <w:r>
-        <w:t xml:space="preserve">                    &lt;a href="about.html" class="menu-</w:t>
-      </w:r>
-      <w:proofErr w:type="spellStart"/>
-      <w:r>
-        <w:t>nav__link</w:t>
-      </w:r>
-      <w:proofErr w:type="spellEnd"/>
-      <w:r>
-        <w:t>"&gt;About Me&lt;/a&gt;</w:t>
-      </w:r>
-    </w:p>
-    <w:p>
-      <w:pPr>
-        <w:pStyle w:val="code"/>
-      </w:pPr>
-      <w:r>
-        <w:t xml:space="preserve">                &lt;li class="menu-</w:t>
-      </w:r>
-      <w:proofErr w:type="spellStart"/>
-      <w:r>
-        <w:t>nav__item</w:t>
-      </w:r>
-      <w:proofErr w:type="spellEnd"/>
-      <w:r>
-        <w:t>"&gt;</w:t>
-      </w:r>
-    </w:p>
-    <w:p>
-      <w:pPr>
-        <w:pStyle w:val="code"/>
-      </w:pPr>
-      <w:r>
-        <w:t xml:space="preserve">                    &lt;a href="projects.html" class="menu-</w:t>
-      </w:r>
-      <w:proofErr w:type="spellStart"/>
-      <w:r>
-        <w:t>nav__link</w:t>
-      </w:r>
-      <w:proofErr w:type="spellEnd"/>
-      <w:r>
-        <w:t>"&gt;My Projects&lt;/a&gt;</w:t>
-      </w:r>
-    </w:p>
-    <w:p>
-      <w:pPr>
-        <w:pStyle w:val="code"/>
-      </w:pPr>
-      <w:r>
-        <w:t xml:space="preserve">                &lt;li class="menu-</w:t>
-      </w:r>
-      <w:proofErr w:type="spellStart"/>
-      <w:r>
-        <w:t>nav__item</w:t>
-      </w:r>
-      <w:proofErr w:type="spellEnd"/>
-      <w:r>
-        <w:t>"&gt;</w:t>
-      </w:r>
-    </w:p>
-    <w:p>
-      <w:pPr>
-        <w:pStyle w:val="code"/>
-      </w:pPr>
-      <w:r>
-        <w:t xml:space="preserve">                    &lt;a href="contact.html" class="menu-</w:t>
-      </w:r>
-      <w:proofErr w:type="spellStart"/>
-      <w:r>
-        <w:t>nav__link</w:t>
-      </w:r>
-      <w:proofErr w:type="spellEnd"/>
-      <w:r>
-        <w:t>"&gt;Contact Me&lt;/a&gt;</w:t>
+        <w:t xml:space="preserve">            &lt;ul class="menu-nav"&gt;</w:t>
+      </w:r>
+    </w:p>
+    <w:p>
+      <w:pPr>
+        <w:pStyle w:val="code"/>
+      </w:pPr>
+    </w:p>
+    <w:p>
+      <w:pPr>
+        <w:pStyle w:val="code"/>
+      </w:pPr>
+      <w:r>
+        <w:t xml:space="preserve">                &lt;li class="menu-nav__item active"&gt;</w:t>
+      </w:r>
+    </w:p>
+    <w:p>
+      <w:pPr>
+        <w:pStyle w:val="code"/>
+      </w:pPr>
+      <w:r>
+        <w:t xml:space="preserve">                    &lt;a href="index.html" class="menu-nav__link"&gt;Home&lt;/a&gt;</w:t>
+      </w:r>
+    </w:p>
+    <w:p>
+      <w:pPr>
+        <w:pStyle w:val="code"/>
+      </w:pPr>
+      <w:r>
+        <w:t xml:space="preserve">                &lt;li class="menu-nav__item"&gt;</w:t>
+      </w:r>
+    </w:p>
+    <w:p>
+      <w:pPr>
+        <w:pStyle w:val="code"/>
+      </w:pPr>
+      <w:r>
+        <w:t xml:space="preserve">                    &lt;a href="about.html" class="menu-nav__link"&gt;About Me&lt;/a&gt;</w:t>
+      </w:r>
+    </w:p>
+    <w:p>
+      <w:pPr>
+        <w:pStyle w:val="code"/>
+      </w:pPr>
+      <w:r>
+        <w:t xml:space="preserve">                &lt;li class="menu-nav__item"&gt;</w:t>
+      </w:r>
+    </w:p>
+    <w:p>
+      <w:pPr>
+        <w:pStyle w:val="code"/>
+      </w:pPr>
+      <w:r>
+        <w:t xml:space="preserve">                    &lt;a href="projects.html" class="menu-nav__link"&gt;My Projects&lt;/a&gt;</w:t>
+      </w:r>
+    </w:p>
+    <w:p>
+      <w:pPr>
+        <w:pStyle w:val="code"/>
+      </w:pPr>
+      <w:r>
+        <w:t xml:space="preserve">                &lt;li class="menu-nav__item"&gt;</w:t>
+      </w:r>
+    </w:p>
+    <w:p>
+      <w:pPr>
+        <w:pStyle w:val="code"/>
+      </w:pPr>
+      <w:r>
+        <w:t xml:space="preserve">                    &lt;a href="contact.html" class="menu-nav__link"&gt;Contact Me&lt;/a&gt;</w:t>
       </w:r>
     </w:p>
     <w:p>
@@ -1002,21 +866,8 @@
         <w:pStyle w:val="code"/>
       </w:pPr>
       <w:r>
-        <w:t xml:space="preserve">            &lt;/</w:t>
-      </w:r>
-      <w:proofErr w:type="spellStart"/>
-      <w:r>
-        <w:t>ul</w:t>
-      </w:r>
-      <w:proofErr w:type="spellEnd"/>
-      <w:r>
-        <w:t>&gt;</w:t>
-      </w:r>
-    </w:p>
-    <w:p>
-      <w:pPr>
-        <w:pStyle w:val="code"/>
-      </w:pPr>
+        <w:t xml:space="preserve">            &lt;/ul&gt;</w:t>
+      </w:r>
     </w:p>
     <w:p>
       <w:pPr>
@@ -1041,23 +892,25 @@
         <w:pStyle w:val="code"/>
       </w:pPr>
       <w:r>
-        <w:t xml:space="preserve">    &lt;/header&gt;</w:t>
-      </w:r>
-    </w:p>
-    <w:p>
-      <w:pPr>
-        <w:pStyle w:val="code"/>
-      </w:pPr>
-      <w:r>
-        <w:rPr>
-          <w:noProof/>
-        </w:rPr>
+        <w:t xml:space="preserve"> &lt;/header&gt;</w:t>
+      </w:r>
+    </w:p>
+    <w:p>
+      <w:pPr>
+        <w:pStyle w:val="code"/>
+      </w:pPr>
+    </w:p>
+    <w:p>
+      <w:pPr>
+        <w:pStyle w:val="code"/>
+      </w:pPr>
+      <w:r>
         <w:lastRenderedPageBreak/>
         <w:drawing>
-          <wp:inline distT="0" distB="0" distL="0" distR="0" wp14:anchorId="4233F595" wp14:editId="48CDB370">
-            <wp:extent cx="5943600" cy="3260090"/>
-            <wp:effectExtent l="0" t="0" r="0" b="0"/>
-            <wp:docPr id="1736980283" name="Picture 1"/>
+          <wp:inline distT="0" distB="0" distL="0" distR="0" wp14:anchorId="0E3BAF92" wp14:editId="7702F157">
+            <wp:extent cx="5943600" cy="3348990"/>
+            <wp:effectExtent l="0" t="0" r="0" b="3810"/>
+            <wp:docPr id="864436612" name="Picture 1"/>
             <wp:cNvGraphicFramePr>
               <a:graphicFrameLocks xmlns:a="http://schemas.openxmlformats.org/drawingml/2006/main" noChangeAspect="1"/>
             </wp:cNvGraphicFramePr>
@@ -1065,7 +918,7 @@
               <a:graphicData uri="http://schemas.openxmlformats.org/drawingml/2006/picture">
                 <pic:pic xmlns:pic="http://schemas.openxmlformats.org/drawingml/2006/picture">
                   <pic:nvPicPr>
-                    <pic:cNvPr id="1736980283" name=""/>
+                    <pic:cNvPr id="864436612" name=""/>
                     <pic:cNvPicPr/>
                   </pic:nvPicPr>
                   <pic:blipFill>
@@ -1077,7 +930,7 @@
                   <pic:spPr>
                     <a:xfrm>
                       <a:off x="0" y="0"/>
-                      <a:ext cx="5943600" cy="3260090"/>
+                      <a:ext cx="5943600" cy="3348990"/>
                     </a:xfrm>
                     <a:prstGeom prst="rect">
                       <a:avLst/>
@@ -1102,6 +955,11 @@
     </w:p>
     <w:p>
       <w:pPr>
+        <w:pStyle w:val="code"/>
+      </w:pPr>
+    </w:p>
+    <w:p>
+      <w:pPr>
         <w:pStyle w:val="Heading1"/>
       </w:pPr>
       <w:r>
@@ -1134,23 +992,32 @@
         <w:pStyle w:val="code"/>
       </w:pPr>
       <w:r>
-        <w:t xml:space="preserve">            &lt;h2&gt;Welcome to My Portfolio Website&lt;/h2&gt;</w:t>
-      </w:r>
-    </w:p>
-    <w:p>
-      <w:pPr>
-        <w:pStyle w:val="code"/>
-      </w:pPr>
-      <w:r>
-        <w:t xml:space="preserve">            &lt;h1 class="</w:t>
-      </w:r>
-      <w:proofErr w:type="spellStart"/>
-      <w:r>
-        <w:t>home__name</w:t>
-      </w:r>
-      <w:proofErr w:type="spellEnd"/>
-      <w:r>
-        <w:t>"&gt;StarsInDust&lt;/h1&gt;</w:t>
+        <w:t xml:space="preserve">            </w:t>
+      </w:r>
+      <w:r>
+        <w:t>&lt;h2&gt;Welcome to my Portfolio Site&lt;/h2&gt;</w:t>
+      </w:r>
+    </w:p>
+    <w:p>
+      <w:pPr>
+        <w:pStyle w:val="code"/>
+      </w:pPr>
+      <w:r>
+        <w:t xml:space="preserve">            &lt;h1 class="home__name"&gt;My name is: &lt;span class ="home__name</w:t>
+      </w:r>
+      <w:r>
+        <w:t>—</w:t>
+      </w:r>
+    </w:p>
+    <w:p>
+      <w:pPr>
+        <w:pStyle w:val="code"/>
+      </w:pPr>
+      <w:r>
+        <w:t xml:space="preserve">            </w:t>
+      </w:r>
+      <w:r>
+        <w:t>last"&gt;StarsInDust&lt;/span&gt;&lt;/h1&gt;</w:t>
       </w:r>
     </w:p>
     <w:p>
@@ -1166,13 +1033,8 @@
         <w:pStyle w:val="code"/>
       </w:pPr>
       <w:r>
-        <w:t xml:space="preserve">                Web Developer, Designer &amp; </w:t>
-      </w:r>
-      <w:proofErr w:type="spellStart"/>
-      <w:r>
-        <w:t>Programer</w:t>
-      </w:r>
-      <w:proofErr w:type="spellEnd"/>
+        <w:t xml:space="preserve">                Web Developer, Designer &amp; Programer</w:t>
+      </w:r>
     </w:p>
     <w:p>
       <w:pPr>
@@ -1181,11 +1043,6 @@
       <w:r>
         <w:t xml:space="preserve">            &lt;/h2&gt;</w:t>
       </w:r>
-    </w:p>
-    <w:p>
-      <w:pPr>
-        <w:pStyle w:val="code"/>
-      </w:pPr>
     </w:p>
     <w:p>
       <w:pPr>
@@ -1223,10 +1080,10 @@
         </w:rPr>
         <w:lastRenderedPageBreak/>
         <w:drawing>
-          <wp:inline distT="0" distB="0" distL="0" distR="0" wp14:anchorId="4A62B8E4" wp14:editId="485BEB21">
-            <wp:extent cx="5639587" cy="2295845"/>
+          <wp:inline distT="0" distB="0" distL="0" distR="0" wp14:anchorId="6EE3641F" wp14:editId="6777251A">
+            <wp:extent cx="5638800" cy="2295525"/>
             <wp:effectExtent l="0" t="0" r="0" b="9525"/>
-            <wp:docPr id="1019409707" name="Picture 1"/>
+            <wp:docPr id="509463376" name="Picture 1"/>
             <wp:cNvGraphicFramePr>
               <a:graphicFrameLocks xmlns:a="http://schemas.openxmlformats.org/drawingml/2006/main" noChangeAspect="1"/>
             </wp:cNvGraphicFramePr>
@@ -1234,23 +1091,36 @@
               <a:graphicData uri="http://schemas.openxmlformats.org/drawingml/2006/picture">
                 <pic:pic xmlns:pic="http://schemas.openxmlformats.org/drawingml/2006/picture">
                   <pic:nvPicPr>
-                    <pic:cNvPr id="1019409707" name=""/>
-                    <pic:cNvPicPr/>
+                    <pic:cNvPr id="0" name="Picture 1"/>
+                    <pic:cNvPicPr>
+                      <a:picLocks noChangeAspect="1" noChangeArrowheads="1"/>
+                    </pic:cNvPicPr>
                   </pic:nvPicPr>
                   <pic:blipFill>
-                    <a:blip r:embed="rId15"/>
+                    <a:blip r:embed="rId15">
+                      <a:extLst>
+                        <a:ext uri="{28A0092B-C50C-407E-A947-70E740481C1C}">
+                          <a14:useLocalDpi xmlns:a14="http://schemas.microsoft.com/office/drawing/2010/main" val="0"/>
+                        </a:ext>
+                      </a:extLst>
+                    </a:blip>
+                    <a:srcRect/>
                     <a:stretch>
                       <a:fillRect/>
                     </a:stretch>
                   </pic:blipFill>
-                  <pic:spPr>
+                  <pic:spPr bwMode="auto">
                     <a:xfrm>
                       <a:off x="0" y="0"/>
-                      <a:ext cx="5639587" cy="2295845"/>
+                      <a:ext cx="5638800" cy="2295525"/>
                     </a:xfrm>
                     <a:prstGeom prst="rect">
                       <a:avLst/>
                     </a:prstGeom>
+                    <a:noFill/>
+                    <a:ln>
+                      <a:noFill/>
+                    </a:ln>
                   </pic:spPr>
                 </pic:pic>
               </a:graphicData>
@@ -1258,6 +1128,16 @@
           </wp:inline>
         </w:drawing>
       </w:r>
+    </w:p>
+    <w:p>
+      <w:pPr>
+        <w:pStyle w:val="code"/>
+      </w:pPr>
+    </w:p>
+    <w:p>
+      <w:pPr>
+        <w:pStyle w:val="code"/>
+      </w:pPr>
     </w:p>
     <w:p>
       <w:pPr>
@@ -1314,15 +1194,7 @@
         <w:pStyle w:val="code"/>
       </w:pPr>
       <w:r>
-        <w:t xml:space="preserve">            &lt;h1 class="</w:t>
-      </w:r>
-      <w:proofErr w:type="spellStart"/>
-      <w:r>
-        <w:t>home__name</w:t>
-      </w:r>
-      <w:proofErr w:type="spellEnd"/>
-      <w:r>
-        <w:t>"&gt;StarsInDust&lt;/h1&gt;</w:t>
+        <w:t xml:space="preserve">            &lt;h1 class="home__name"&gt;StarsInDust&lt;/h1&gt;</w:t>
       </w:r>
     </w:p>
     <w:p>
@@ -1338,13 +1210,8 @@
         <w:pStyle w:val="code"/>
       </w:pPr>
       <w:r>
-        <w:t xml:space="preserve">                Web Developer, Designer &amp; </w:t>
-      </w:r>
-      <w:proofErr w:type="spellStart"/>
-      <w:r>
-        <w:t>Programer</w:t>
-      </w:r>
-      <w:proofErr w:type="spellEnd"/>
+        <w:t xml:space="preserve">                Web Developer, Designer &amp; Programer</w:t>
+      </w:r>
     </w:p>
     <w:p>
       <w:pPr>
@@ -1385,119 +1252,31 @@
         <w:pStyle w:val="code"/>
       </w:pPr>
       <w:r>
-        <w:t xml:space="preserve">                    &lt;</w:t>
-      </w:r>
-      <w:proofErr w:type="spellStart"/>
-      <w:r>
-        <w:t>i</w:t>
-      </w:r>
-      <w:proofErr w:type="spellEnd"/>
-      <w:r>
-        <w:t xml:space="preserve"> class="fab fa-twitter fa-2x"&gt;&lt;/</w:t>
-      </w:r>
-      <w:proofErr w:type="spellStart"/>
-      <w:r>
-        <w:t>i</w:t>
-      </w:r>
-      <w:proofErr w:type="spellEnd"/>
-      <w:r>
-        <w:t>&gt;</w:t>
-      </w:r>
-    </w:p>
-    <w:p>
-      <w:pPr>
-        <w:pStyle w:val="code"/>
-      </w:pPr>
-      <w:r>
-        <w:t xml:space="preserve">                    &lt;</w:t>
-      </w:r>
-      <w:proofErr w:type="spellStart"/>
-      <w:r>
-        <w:t>i</w:t>
-      </w:r>
-      <w:proofErr w:type="spellEnd"/>
-      <w:r>
-        <w:t xml:space="preserve"> class="fab fa-</w:t>
-      </w:r>
-      <w:proofErr w:type="spellStart"/>
-      <w:r>
-        <w:t>facebook</w:t>
-      </w:r>
-      <w:proofErr w:type="spellEnd"/>
-      <w:r>
-        <w:t xml:space="preserve"> fa-2x"&gt;&lt;/</w:t>
-      </w:r>
-      <w:proofErr w:type="spellStart"/>
-      <w:r>
-        <w:t>i</w:t>
-      </w:r>
-      <w:proofErr w:type="spellEnd"/>
-      <w:r>
-        <w:t>&gt;</w:t>
-      </w:r>
-    </w:p>
-    <w:p>
-      <w:pPr>
-        <w:pStyle w:val="code"/>
-      </w:pPr>
-      <w:r>
-        <w:t xml:space="preserve">                    &lt;</w:t>
-      </w:r>
-      <w:proofErr w:type="spellStart"/>
-      <w:r>
-        <w:t>i</w:t>
-      </w:r>
-      <w:proofErr w:type="spellEnd"/>
-      <w:r>
-        <w:t xml:space="preserve"> class="fab fa-</w:t>
-      </w:r>
-      <w:proofErr w:type="spellStart"/>
-      <w:r>
-        <w:t>instagram</w:t>
-      </w:r>
-      <w:proofErr w:type="spellEnd"/>
-      <w:r>
-        <w:t xml:space="preserve"> fa-2x"&gt;&lt;/</w:t>
-      </w:r>
-      <w:proofErr w:type="spellStart"/>
-      <w:r>
-        <w:t>i</w:t>
-      </w:r>
-      <w:proofErr w:type="spellEnd"/>
-      <w:r>
-        <w:t>&gt;</w:t>
-      </w:r>
-    </w:p>
-    <w:p>
-      <w:pPr>
-        <w:pStyle w:val="code"/>
-      </w:pPr>
-      <w:r>
-        <w:t xml:space="preserve">                    &lt;</w:t>
-      </w:r>
-      <w:proofErr w:type="spellStart"/>
-      <w:r>
-        <w:t>i</w:t>
-      </w:r>
-      <w:proofErr w:type="spellEnd"/>
-      <w:r>
-        <w:t xml:space="preserve"> class="fab fa-</w:t>
-      </w:r>
-      <w:proofErr w:type="spellStart"/>
-      <w:r>
-        <w:t>github</w:t>
-      </w:r>
-      <w:proofErr w:type="spellEnd"/>
-      <w:r>
-        <w:t xml:space="preserve"> fa-2x"&gt;&lt;/</w:t>
-      </w:r>
-      <w:proofErr w:type="spellStart"/>
-      <w:r>
-        <w:t>i</w:t>
-      </w:r>
-      <w:proofErr w:type="spellEnd"/>
-      <w:r>
-        <w:t xml:space="preserve">&gt;         </w:t>
+        <w:t xml:space="preserve">                    &lt;i class="fab fa-twitter fa-2x"&gt;&lt;/i&gt;</w:t>
+      </w:r>
+    </w:p>
+    <w:p>
+      <w:pPr>
+        <w:pStyle w:val="code"/>
+      </w:pPr>
+      <w:r>
+        <w:t xml:space="preserve">                    &lt;i class="fab fa-facebook fa-2x"&gt;&lt;/i&gt;</w:t>
+      </w:r>
+    </w:p>
+    <w:p>
+      <w:pPr>
+        <w:pStyle w:val="code"/>
+      </w:pPr>
+      <w:r>
+        <w:t xml:space="preserve">                    &lt;i class="fab fa-instagram fa-2x"&gt;&lt;/i&gt;</w:t>
+      </w:r>
+    </w:p>
+    <w:p>
+      <w:pPr>
+        <w:pStyle w:val="code"/>
+      </w:pPr>
+      <w:r>
+        <w:t xml:space="preserve">                    &lt;i class="fab fa-github fa-2x"&gt;&lt;/i&gt;         </w:t>
       </w:r>
     </w:p>
     <w:p>
@@ -1562,7 +1341,6 @@
         <w:rPr>
           <w:noProof/>
         </w:rPr>
-        <w:lastRenderedPageBreak/>
         <w:drawing>
           <wp:inline distT="0" distB="0" distL="0" distR="0" wp14:anchorId="60F3CF15" wp14:editId="12D774D0">
             <wp:extent cx="5943600" cy="2377440"/>
@@ -1705,23 +1483,7 @@
         <w:pStyle w:val="code"/>
       </w:pPr>
       <w:r>
-        <w:t xml:space="preserve">&lt;script </w:t>
-      </w:r>
-      <w:proofErr w:type="spellStart"/>
-      <w:r>
-        <w:t>src</w:t>
-      </w:r>
-      <w:proofErr w:type="spellEnd"/>
-      <w:r>
-        <w:t>="</w:t>
-      </w:r>
-      <w:proofErr w:type="spellStart"/>
-      <w:r>
-        <w:t>js</w:t>
-      </w:r>
-      <w:proofErr w:type="spellEnd"/>
-      <w:r>
-        <w:t>/main.js"&gt;&lt;/script&gt;</w:t>
+        <w:t>&lt;script src="js/main.js"&gt;&lt;/script&gt;</w:t>
       </w:r>
     </w:p>
     <w:p>
@@ -2158,15 +1920,12 @@
     </w:p>
     <w:p>
       <w:r>
-        <w:rPr>
-          <w:noProof/>
-        </w:rPr>
         <w:lastRenderedPageBreak/>
         <w:drawing>
-          <wp:inline distT="0" distB="0" distL="0" distR="0" wp14:anchorId="2E3DAFE8" wp14:editId="45DF3010">
-            <wp:extent cx="5876925" cy="3350260"/>
-            <wp:effectExtent l="0" t="0" r="9525" b="2540"/>
-            <wp:docPr id="1979876277" name="Picture 1"/>
+          <wp:inline distT="0" distB="0" distL="0" distR="0" wp14:anchorId="1868AFFA" wp14:editId="0333BE0D">
+            <wp:extent cx="5210902" cy="3057952"/>
+            <wp:effectExtent l="0" t="0" r="0" b="9525"/>
+            <wp:docPr id="2051902478" name="Picture 1"/>
             <wp:cNvGraphicFramePr>
               <a:graphicFrameLocks xmlns:a="http://schemas.openxmlformats.org/drawingml/2006/main" noChangeAspect="1"/>
             </wp:cNvGraphicFramePr>
@@ -2174,30 +1933,23 @@
               <a:graphicData uri="http://schemas.openxmlformats.org/drawingml/2006/picture">
                 <pic:pic xmlns:pic="http://schemas.openxmlformats.org/drawingml/2006/picture">
                   <pic:nvPicPr>
-                    <pic:cNvPr id="1979876277" name=""/>
+                    <pic:cNvPr id="2051902478" name=""/>
                     <pic:cNvPicPr/>
                   </pic:nvPicPr>
-                  <pic:blipFill rotWithShape="1">
+                  <pic:blipFill>
                     <a:blip r:embed="rId25"/>
-                    <a:srcRect l="1122" t="3564"/>
-                    <a:stretch/>
+                    <a:stretch>
+                      <a:fillRect/>
+                    </a:stretch>
                   </pic:blipFill>
-                  <pic:spPr bwMode="auto">
+                  <pic:spPr>
                     <a:xfrm>
                       <a:off x="0" y="0"/>
-                      <a:ext cx="5876925" cy="3350260"/>
+                      <a:ext cx="5210902" cy="3057952"/>
                     </a:xfrm>
                     <a:prstGeom prst="rect">
                       <a:avLst/>
                     </a:prstGeom>
-                    <a:ln>
-                      <a:noFill/>
-                    </a:ln>
-                    <a:extLst>
-                      <a:ext uri="{53640926-AAD7-44D8-BBD7-CCE9431645EC}">
-                        <a14:shadowObscured xmlns:a14="http://schemas.microsoft.com/office/drawing/2010/main"/>
-                      </a:ext>
-                    </a:extLst>
                   </pic:spPr>
                 </pic:pic>
               </a:graphicData>
@@ -3214,7 +2966,7 @@
     <w:link w:val="codeChar"/>
     <w:autoRedefine/>
     <w:qFormat/>
-    <w:rsid w:val="00135BFF"/>
+    <w:rsid w:val="0064241D"/>
     <w:pPr>
       <w:spacing w:after="60" w:line="240" w:lineRule="auto"/>
     </w:pPr>
@@ -3227,7 +2979,7 @@
     <w:name w:val="code Char"/>
     <w:basedOn w:val="DefaultParagraphFont"/>
     <w:link w:val="code"/>
-    <w:rsid w:val="00135BFF"/>
+    <w:rsid w:val="0064241D"/>
     <w:rPr>
       <w:rFonts w:ascii="Courier New" w:hAnsi="Courier New" w:cs="Courier New"/>
       <w:sz w:val="20"/>

</xml_diff>